<commit_message>
rabbit deer lion FINISH
</commit_message>
<xml_diff>
--- a/Doc/บทที่2 งานวิจัยที่เกี่ยวข้อง.docx
+++ b/Doc/บทที่2 งานวิจัยที่เกี่ยวข้อง.docx
@@ -1598,8 +1598,6 @@
         </w:rPr>
         <w:t>วัตถุประสงค์ของเกม</w:t>
       </w:r>
-      <w:bookmarkStart w:id="0" w:name="_GoBack"/>
-      <w:bookmarkEnd w:id="0"/>
       <w:r>
         <w:rPr>
           <w:rFonts w:ascii="TH SarabunPSK" w:hAnsi="TH SarabunPSK" w:cs="TH SarabunPSK"/>
@@ -8660,15 +8658,18 @@
           <w:rFonts w:ascii="TH SarabunPSK" w:hAnsi="TH SarabunPSK" w:cs="TH SarabunPSK"/>
           <w:b/>
           <w:bCs/>
-          <w:sz w:val="32"/>
-          <w:szCs w:val="32"/>
-        </w:rPr>
-      </w:pPr>
-      <w:r>
-        <w:rPr>
-          <w:rFonts w:ascii="TH SarabunPSK" w:hAnsi="TH SarabunPSK" w:cs="TH SarabunPSK"/>
-          <w:b/>
-          <w:bCs/>
+          <w:color w:val="FF0000"/>
+          <w:sz w:val="32"/>
+          <w:szCs w:val="32"/>
+        </w:rPr>
+      </w:pPr>
+      <w:bookmarkStart w:id="0" w:name="_GoBack"/>
+      <w:r>
+        <w:rPr>
+          <w:rFonts w:ascii="TH SarabunPSK" w:hAnsi="TH SarabunPSK" w:cs="TH SarabunPSK"/>
+          <w:b/>
+          <w:bCs/>
+          <w:color w:val="FF0000"/>
           <w:sz w:val="32"/>
           <w:szCs w:val="32"/>
         </w:rPr>
@@ -8679,6 +8680,7 @@
           <w:rFonts w:ascii="TH SarabunPSK" w:hAnsi="TH SarabunPSK" w:cs="TH SarabunPSK"/>
           <w:b/>
           <w:bCs/>
+          <w:color w:val="FF0000"/>
           <w:sz w:val="32"/>
           <w:szCs w:val="32"/>
           <w:cs/>
@@ -8691,6 +8693,7 @@
           <w:rFonts w:ascii="TH SarabunPSK" w:hAnsi="TH SarabunPSK" w:cs="TH SarabunPSK"/>
           <w:b/>
           <w:bCs/>
+          <w:color w:val="FF0000"/>
           <w:sz w:val="32"/>
           <w:szCs w:val="32"/>
           <w:cs/>
@@ -8703,6 +8706,7 @@
           <w:rFonts w:ascii="TH SarabunPSK" w:hAnsi="TH SarabunPSK" w:cs="TH SarabunPSK"/>
           <w:b/>
           <w:bCs/>
+          <w:color w:val="FF0000"/>
           <w:sz w:val="32"/>
           <w:szCs w:val="32"/>
           <w:cs/>
@@ -8715,6 +8719,7 @@
           <w:rFonts w:ascii="TH SarabunPSK" w:hAnsi="TH SarabunPSK" w:cs="TH SarabunPSK"/>
           <w:b/>
           <w:bCs/>
+          <w:color w:val="FF0000"/>
           <w:sz w:val="32"/>
           <w:szCs w:val="32"/>
           <w:cs/>
@@ -8727,6 +8732,7 @@
           <w:rFonts w:ascii="TH SarabunPSK" w:hAnsi="TH SarabunPSK" w:cs="TH SarabunPSK"/>
           <w:b/>
           <w:bCs/>
+          <w:color w:val="FF0000"/>
           <w:sz w:val="32"/>
           <w:szCs w:val="32"/>
           <w:cs/>
@@ -8738,6 +8744,7 @@
           <w:rFonts w:ascii="TH SarabunPSK" w:hAnsi="TH SarabunPSK" w:cs="TH SarabunPSK"/>
           <w:b/>
           <w:bCs/>
+          <w:color w:val="FF0000"/>
           <w:sz w:val="32"/>
           <w:szCs w:val="32"/>
           <w:cs/>
@@ -8749,6 +8756,7 @@
           <w:rFonts w:ascii="TH SarabunPSK" w:hAnsi="TH SarabunPSK" w:cs="TH SarabunPSK" w:hint="cs"/>
           <w:b/>
           <w:bCs/>
+          <w:color w:val="FF0000"/>
           <w:sz w:val="32"/>
           <w:szCs w:val="32"/>
           <w:cs/>
@@ -8760,6 +8768,7 @@
           <w:rFonts w:ascii="TH SarabunPSK" w:hAnsi="TH SarabunPSK" w:cs="TH SarabunPSK"/>
           <w:b/>
           <w:bCs/>
+          <w:color w:val="FF0000"/>
           <w:sz w:val="32"/>
           <w:szCs w:val="32"/>
           <w:cs/>
@@ -8771,6 +8780,7 @@
           <w:rFonts w:ascii="TH SarabunPSK" w:hAnsi="TH SarabunPSK" w:cs="TH SarabunPSK"/>
           <w:b/>
           <w:bCs/>
+          <w:color w:val="FF0000"/>
           <w:sz w:val="32"/>
           <w:szCs w:val="32"/>
         </w:rPr>
@@ -8781,6 +8791,7 @@
           <w:rFonts w:ascii="TH SarabunPSK" w:hAnsi="TH SarabunPSK" w:cs="TH SarabunPSK" w:hint="cs"/>
           <w:b/>
           <w:bCs/>
+          <w:color w:val="FF0000"/>
           <w:sz w:val="32"/>
           <w:szCs w:val="32"/>
           <w:cs/>
@@ -8792,6 +8803,7 @@
           <w:rFonts w:ascii="TH SarabunPSK" w:hAnsi="TH SarabunPSK" w:cs="TH SarabunPSK"/>
           <w:b/>
           <w:bCs/>
+          <w:color w:val="FF0000"/>
           <w:sz w:val="32"/>
           <w:szCs w:val="32"/>
         </w:rPr>
@@ -8802,6 +8814,7 @@
           <w:rFonts w:ascii="TH SarabunPSK" w:hAnsi="TH SarabunPSK" w:cs="TH SarabunPSK"/>
           <w:b/>
           <w:bCs/>
+          <w:color w:val="FF0000"/>
           <w:sz w:val="32"/>
           <w:szCs w:val="32"/>
         </w:rPr>
@@ -8815,15 +8828,17 @@
           <w:rFonts w:ascii="TH SarabunPSK" w:hAnsi="TH SarabunPSK" w:cs="TH SarabunPSK"/>
           <w:b/>
           <w:bCs/>
-          <w:sz w:val="32"/>
-          <w:szCs w:val="32"/>
-        </w:rPr>
-      </w:pPr>
-      <w:r>
-        <w:rPr>
-          <w:rFonts w:ascii="TH SarabunPSK" w:hAnsi="TH SarabunPSK" w:cs="TH SarabunPSK"/>
-          <w:b/>
-          <w:bCs/>
+          <w:color w:val="FF0000"/>
+          <w:sz w:val="32"/>
+          <w:szCs w:val="32"/>
+        </w:rPr>
+      </w:pPr>
+      <w:r>
+        <w:rPr>
+          <w:rFonts w:ascii="TH SarabunPSK" w:hAnsi="TH SarabunPSK" w:cs="TH SarabunPSK"/>
+          <w:b/>
+          <w:bCs/>
+          <w:color w:val="FF0000"/>
           <w:sz w:val="32"/>
           <w:szCs w:val="32"/>
           <w:cs/>
@@ -8835,6 +8850,7 @@
           <w:rFonts w:ascii="TH SarabunPSK" w:hAnsi="TH SarabunPSK" w:cs="TH SarabunPSK"/>
           <w:b/>
           <w:bCs/>
+          <w:color w:val="FF0000"/>
           <w:sz w:val="32"/>
           <w:szCs w:val="32"/>
         </w:rPr>
@@ -8845,6 +8861,7 @@
           <w:rFonts w:ascii="TH SarabunPSK" w:hAnsi="TH SarabunPSK" w:cs="TH SarabunPSK"/>
           <w:b/>
           <w:bCs/>
+          <w:color w:val="FF0000"/>
           <w:sz w:val="32"/>
           <w:szCs w:val="32"/>
           <w:cs/>
@@ -8856,6 +8873,7 @@
           <w:rFonts w:ascii="TH SarabunPSK" w:hAnsi="TH SarabunPSK" w:cs="TH SarabunPSK"/>
           <w:b/>
           <w:bCs/>
+          <w:color w:val="FF0000"/>
           <w:sz w:val="32"/>
           <w:szCs w:val="32"/>
         </w:rPr>
@@ -8866,6 +8884,7 @@
           <w:rFonts w:ascii="TH SarabunPSK" w:hAnsi="TH SarabunPSK" w:cs="TH SarabunPSK"/>
           <w:b/>
           <w:bCs/>
+          <w:color w:val="FF0000"/>
           <w:sz w:val="32"/>
           <w:szCs w:val="32"/>
           <w:cs/>
@@ -8880,15 +8899,17 @@
           <w:rFonts w:ascii="TH SarabunPSK" w:hAnsi="TH SarabunPSK" w:cs="TH SarabunPSK"/>
           <w:b/>
           <w:bCs/>
-          <w:sz w:val="32"/>
-          <w:szCs w:val="32"/>
-        </w:rPr>
-      </w:pPr>
-      <w:r>
-        <w:rPr>
-          <w:rFonts w:ascii="TH SarabunPSK" w:hAnsi="TH SarabunPSK" w:cs="TH SarabunPSK"/>
-          <w:b/>
-          <w:bCs/>
+          <w:color w:val="FF0000"/>
+          <w:sz w:val="32"/>
+          <w:szCs w:val="32"/>
+        </w:rPr>
+      </w:pPr>
+      <w:r>
+        <w:rPr>
+          <w:rFonts w:ascii="TH SarabunPSK" w:hAnsi="TH SarabunPSK" w:cs="TH SarabunPSK"/>
+          <w:b/>
+          <w:bCs/>
+          <w:color w:val="FF0000"/>
           <w:sz w:val="32"/>
           <w:szCs w:val="32"/>
         </w:rPr>
@@ -8899,6 +8920,7 @@
           <w:rFonts w:ascii="TH SarabunPSK" w:hAnsi="TH SarabunPSK" w:cs="TH SarabunPSK"/>
           <w:b/>
           <w:bCs/>
+          <w:color w:val="FF0000"/>
           <w:sz w:val="32"/>
           <w:szCs w:val="32"/>
           <w:cs/>
@@ -8911,6 +8933,7 @@
           <w:rFonts w:ascii="TH SarabunPSK" w:hAnsi="TH SarabunPSK" w:cs="TH SarabunPSK"/>
           <w:b/>
           <w:bCs/>
+          <w:color w:val="FF0000"/>
           <w:sz w:val="32"/>
           <w:szCs w:val="32"/>
           <w:cs/>
@@ -8923,6 +8946,7 @@
           <w:rFonts w:ascii="TH SarabunPSK" w:hAnsi="TH SarabunPSK" w:cs="TH SarabunPSK"/>
           <w:b/>
           <w:bCs/>
+          <w:color w:val="FF0000"/>
           <w:sz w:val="32"/>
           <w:szCs w:val="32"/>
           <w:cs/>
@@ -8935,6 +8959,7 @@
           <w:rFonts w:ascii="TH SarabunPSK" w:hAnsi="TH SarabunPSK" w:cs="TH SarabunPSK"/>
           <w:b/>
           <w:bCs/>
+          <w:color w:val="FF0000"/>
           <w:sz w:val="32"/>
           <w:szCs w:val="32"/>
           <w:cs/>
@@ -8947,6 +8972,7 @@
           <w:rFonts w:ascii="TH SarabunPSK" w:hAnsi="TH SarabunPSK" w:cs="TH SarabunPSK"/>
           <w:b/>
           <w:bCs/>
+          <w:color w:val="FF0000"/>
           <w:sz w:val="32"/>
           <w:szCs w:val="32"/>
           <w:cs/>
@@ -8958,6 +8984,7 @@
           <w:rFonts w:ascii="TH SarabunPSK" w:hAnsi="TH SarabunPSK" w:cs="TH SarabunPSK"/>
           <w:b/>
           <w:bCs/>
+          <w:color w:val="FF0000"/>
           <w:sz w:val="32"/>
           <w:szCs w:val="32"/>
           <w:cs/>
@@ -8969,6 +8996,7 @@
           <w:rFonts w:ascii="TH SarabunPSK" w:hAnsi="TH SarabunPSK" w:cs="TH SarabunPSK" w:hint="cs"/>
           <w:b/>
           <w:bCs/>
+          <w:color w:val="FF0000"/>
           <w:sz w:val="32"/>
           <w:szCs w:val="32"/>
           <w:cs/>
@@ -8980,6 +9008,7 @@
           <w:rFonts w:ascii="TH SarabunPSK" w:hAnsi="TH SarabunPSK" w:cs="TH SarabunPSK"/>
           <w:b/>
           <w:bCs/>
+          <w:color w:val="FF0000"/>
           <w:sz w:val="32"/>
           <w:szCs w:val="32"/>
           <w:cs/>
@@ -8991,6 +9020,7 @@
           <w:rFonts w:ascii="TH SarabunPSK" w:hAnsi="TH SarabunPSK" w:cs="TH SarabunPSK"/>
           <w:b/>
           <w:bCs/>
+          <w:color w:val="FF0000"/>
           <w:sz w:val="32"/>
           <w:szCs w:val="32"/>
         </w:rPr>
@@ -9001,6 +9031,7 @@
           <w:rFonts w:ascii="TH SarabunPSK" w:hAnsi="TH SarabunPSK" w:cs="TH SarabunPSK" w:hint="cs"/>
           <w:b/>
           <w:bCs/>
+          <w:color w:val="FF0000"/>
           <w:sz w:val="32"/>
           <w:szCs w:val="32"/>
           <w:cs/>
@@ -9012,6 +9043,7 @@
           <w:rFonts w:ascii="TH SarabunPSK" w:hAnsi="TH SarabunPSK" w:cs="TH SarabunPSK"/>
           <w:b/>
           <w:bCs/>
+          <w:color w:val="FF0000"/>
           <w:sz w:val="32"/>
           <w:szCs w:val="32"/>
         </w:rPr>
@@ -9022,6 +9054,7 @@
           <w:rFonts w:ascii="TH SarabunPSK" w:hAnsi="TH SarabunPSK" w:cs="TH SarabunPSK" w:hint="cs"/>
           <w:b/>
           <w:bCs/>
+          <w:color w:val="FF0000"/>
           <w:sz w:val="32"/>
           <w:szCs w:val="32"/>
           <w:cs/>
@@ -9033,6 +9066,7 @@
           <w:rFonts w:ascii="TH SarabunPSK" w:hAnsi="TH SarabunPSK" w:cs="TH SarabunPSK"/>
           <w:b/>
           <w:bCs/>
+          <w:color w:val="FF0000"/>
           <w:sz w:val="32"/>
           <w:szCs w:val="32"/>
           <w:cs/>
@@ -9044,6 +9078,7 @@
           <w:rFonts w:ascii="TH SarabunPSK" w:hAnsi="TH SarabunPSK" w:cs="TH SarabunPSK"/>
           <w:b/>
           <w:bCs/>
+          <w:color w:val="FF0000"/>
           <w:sz w:val="32"/>
           <w:szCs w:val="32"/>
         </w:rPr>
@@ -9054,6 +9089,7 @@
           <w:rFonts w:ascii="TH SarabunPSK" w:hAnsi="TH SarabunPSK" w:cs="TH SarabunPSK"/>
           <w:b/>
           <w:bCs/>
+          <w:color w:val="FF0000"/>
           <w:sz w:val="32"/>
           <w:szCs w:val="32"/>
           <w:cs/>
@@ -9065,6 +9101,7 @@
           <w:rFonts w:ascii="TH SarabunPSK" w:hAnsi="TH SarabunPSK" w:cs="TH SarabunPSK"/>
           <w:b/>
           <w:bCs/>
+          <w:color w:val="FF0000"/>
           <w:sz w:val="32"/>
           <w:szCs w:val="32"/>
         </w:rPr>
@@ -9075,6 +9112,7 @@
           <w:rFonts w:ascii="TH SarabunPSK" w:hAnsi="TH SarabunPSK" w:cs="TH SarabunPSK"/>
           <w:b/>
           <w:bCs/>
+          <w:color w:val="FF0000"/>
           <w:sz w:val="32"/>
           <w:szCs w:val="32"/>
           <w:cs/>
@@ -9099,6 +9137,7 @@
           <w:rFonts w:ascii="TH SarabunPSK" w:hAnsi="TH SarabunPSK" w:cs="TH SarabunPSK"/>
           <w:b/>
           <w:bCs/>
+          <w:color w:val="FF0000"/>
           <w:sz w:val="32"/>
           <w:szCs w:val="32"/>
           <w:cs/>
@@ -9111,6 +9150,7 @@
           <w:rFonts w:ascii="TH SarabunPSK" w:hAnsi="TH SarabunPSK" w:cs="TH SarabunPSK"/>
           <w:b/>
           <w:bCs/>
+          <w:color w:val="FF0000"/>
           <w:sz w:val="32"/>
           <w:szCs w:val="32"/>
           <w:cs/>
@@ -9123,6 +9163,7 @@
           <w:rFonts w:ascii="TH SarabunPSK" w:hAnsi="TH SarabunPSK" w:cs="TH SarabunPSK"/>
           <w:b/>
           <w:bCs/>
+          <w:color w:val="FF0000"/>
           <w:sz w:val="32"/>
           <w:szCs w:val="32"/>
           <w:cs/>
@@ -9135,6 +9176,7 @@
           <w:rFonts w:ascii="TH SarabunPSK" w:hAnsi="TH SarabunPSK" w:cs="TH SarabunPSK"/>
           <w:b/>
           <w:bCs/>
+          <w:color w:val="FF0000"/>
           <w:sz w:val="32"/>
           <w:szCs w:val="32"/>
           <w:cs/>
@@ -9147,6 +9189,7 @@
           <w:rFonts w:ascii="TH SarabunPSK" w:hAnsi="TH SarabunPSK" w:cs="TH SarabunPSK"/>
           <w:b/>
           <w:bCs/>
+          <w:color w:val="FF0000"/>
           <w:sz w:val="32"/>
           <w:szCs w:val="32"/>
           <w:cs/>
@@ -9158,6 +9201,7 @@
           <w:rFonts w:ascii="TH SarabunPSK" w:hAnsi="TH SarabunPSK" w:cs="TH SarabunPSK"/>
           <w:b/>
           <w:bCs/>
+          <w:color w:val="FF0000"/>
           <w:sz w:val="32"/>
           <w:szCs w:val="32"/>
         </w:rPr>
@@ -9168,6 +9212,7 @@
           <w:rFonts w:ascii="TH SarabunPSK" w:hAnsi="TH SarabunPSK" w:cs="TH SarabunPSK"/>
           <w:b/>
           <w:bCs/>
+          <w:color w:val="FF0000"/>
           <w:sz w:val="32"/>
           <w:szCs w:val="32"/>
           <w:cs/>
@@ -9179,6 +9224,7 @@
           <w:rFonts w:ascii="TH SarabunPSK" w:hAnsi="TH SarabunPSK" w:cs="TH SarabunPSK"/>
           <w:b/>
           <w:bCs/>
+          <w:color w:val="FF0000"/>
           <w:sz w:val="32"/>
           <w:szCs w:val="32"/>
         </w:rPr>
@@ -9189,6 +9235,7 @@
           <w:rFonts w:ascii="TH SarabunPSK" w:hAnsi="TH SarabunPSK" w:cs="TH SarabunPSK"/>
           <w:b/>
           <w:bCs/>
+          <w:color w:val="FF0000"/>
           <w:sz w:val="32"/>
           <w:szCs w:val="32"/>
         </w:rPr>
@@ -9199,6 +9246,7 @@
           <w:rFonts w:ascii="TH SarabunPSK" w:hAnsi="TH SarabunPSK" w:cs="TH SarabunPSK"/>
           <w:b/>
           <w:bCs/>
+          <w:color w:val="FF0000"/>
           <w:sz w:val="32"/>
           <w:szCs w:val="32"/>
         </w:rPr>
@@ -9209,6 +9257,7 @@
           <w:rFonts w:ascii="TH SarabunPSK" w:hAnsi="TH SarabunPSK" w:cs="TH SarabunPSK"/>
           <w:b/>
           <w:bCs/>
+          <w:color w:val="FF0000"/>
           <w:sz w:val="32"/>
           <w:szCs w:val="32"/>
           <w:cs/>
@@ -9220,6 +9269,7 @@
           <w:rFonts w:ascii="TH SarabunPSK" w:hAnsi="TH SarabunPSK" w:cs="TH SarabunPSK"/>
           <w:b/>
           <w:bCs/>
+          <w:color w:val="FF0000"/>
           <w:sz w:val="32"/>
           <w:szCs w:val="32"/>
         </w:rPr>
@@ -9230,6 +9280,7 @@
           <w:rFonts w:ascii="TH SarabunPSK" w:hAnsi="TH SarabunPSK" w:cs="TH SarabunPSK"/>
           <w:b/>
           <w:bCs/>
+          <w:color w:val="FF0000"/>
           <w:sz w:val="32"/>
           <w:szCs w:val="32"/>
           <w:cs/>
@@ -9241,6 +9292,7 @@
           <w:rFonts w:ascii="TH SarabunPSK" w:hAnsi="TH SarabunPSK" w:cs="TH SarabunPSK"/>
           <w:b/>
           <w:bCs/>
+          <w:color w:val="FF0000"/>
           <w:sz w:val="32"/>
           <w:szCs w:val="32"/>
         </w:rPr>
@@ -9251,12 +9303,14 @@
           <w:rFonts w:ascii="TH SarabunPSK" w:hAnsi="TH SarabunPSK" w:cs="TH SarabunPSK"/>
           <w:b/>
           <w:bCs/>
+          <w:color w:val="FF0000"/>
           <w:sz w:val="32"/>
           <w:szCs w:val="32"/>
           <w:cs/>
         </w:rPr>
         <w:t xml:space="preserve"> ลาดพร้าว : กรุงเทพฯ.                                                                                                               </w:t>
       </w:r>
+      <w:bookmarkEnd w:id="0"/>
       <w:r>
         <w:rPr>
           <w:rFonts w:ascii="TH SarabunPSK" w:hAnsi="TH SarabunPSK" w:cs="TH SarabunPSK"/>
@@ -9446,7 +9500,7 @@
             <w:szCs w:val="22"/>
             <w:lang w:val="th-TH"/>
           </w:rPr>
-          <w:t>5</w:t>
+          <w:t>14</w:t>
         </w:r>
         <w:r>
           <w:rPr>
@@ -11820,7 +11874,7 @@
 </file>
 
 <file path=customXml/itemProps1.xml><?xml version="1.0" encoding="utf-8"?>
-<ds:datastoreItem xmlns:ds="http://schemas.openxmlformats.org/officeDocument/2006/customXml" ds:itemID="{ED1C240B-B493-4065-80D0-074B6078ADEA}">
+<ds:datastoreItem xmlns:ds="http://schemas.openxmlformats.org/officeDocument/2006/customXml" ds:itemID="{5ECE8E05-365B-4CE4-8E9D-5536DBD4B275}">
   <ds:schemaRefs>
     <ds:schemaRef ds:uri="http://schemas.openxmlformats.org/officeDocument/2006/bibliography"/>
   </ds:schemaRefs>

</xml_diff>